<commit_message>
Add read me and doc of first assignment
</commit_message>
<xml_diff>
--- a/docs/Primera entrega.docx
+++ b/docs/Primera entrega.docx
@@ -155,7 +155,39 @@
         <w:rPr>
           <w:rFonts w:ascii="Times New Roman" w:hAnsi="Times New Roman" w:cs="Times New Roman"/>
         </w:rPr>
-        <w:t>Gabriel Delgado</w:t>
+        <w:t xml:space="preserve">Gabriel </w:t>
+      </w:r>
+      <w:r>
+        <w:rPr>
+          <w:rFonts w:ascii="Times New Roman" w:hAnsi="Times New Roman" w:cs="Times New Roman"/>
+        </w:rPr>
+        <w:t xml:space="preserve">Alejandro </w:t>
+      </w:r>
+      <w:r>
+        <w:rPr>
+          <w:rFonts w:ascii="Times New Roman" w:hAnsi="Times New Roman" w:cs="Times New Roman"/>
+        </w:rPr>
+        <w:t>Delgado</w:t>
+      </w:r>
+      <w:r>
+        <w:rPr>
+          <w:rFonts w:ascii="Times New Roman" w:hAnsi="Times New Roman" w:cs="Times New Roman"/>
+        </w:rPr>
+        <w:t xml:space="preserve"> Álvarez</w:t>
+      </w:r>
+    </w:p>
+    <w:p>
+      <w:pPr>
+        <w:jc w:val="center"/>
+        <w:rPr>
+          <w:rFonts w:ascii="Times New Roman" w:hAnsi="Times New Roman" w:cs="Times New Roman"/>
+        </w:rPr>
+      </w:pPr>
+      <w:r>
+        <w:rPr>
+          <w:rFonts w:ascii="Times New Roman" w:hAnsi="Times New Roman" w:cs="Times New Roman"/>
+        </w:rPr>
+        <w:t>A00372612</w:t>
       </w:r>
     </w:p>
     <w:p>
@@ -171,28 +203,33 @@
         </w:rPr>
         <w:t>Juan Jacobo García</w:t>
       </w:r>
-    </w:p>
-    <w:p>
-      <w:pPr>
-        <w:jc w:val="center"/>
-        <w:rPr>
-          <w:rFonts w:ascii="Times New Roman" w:hAnsi="Times New Roman" w:cs="Times New Roman"/>
-        </w:rPr>
-      </w:pPr>
-    </w:p>
-    <w:p>
-      <w:pPr>
-        <w:jc w:val="center"/>
-        <w:rPr>
-          <w:rFonts w:ascii="Times New Roman" w:hAnsi="Times New Roman" w:cs="Times New Roman"/>
-        </w:rPr>
-      </w:pPr>
-    </w:p>
-    <w:p>
-      <w:pPr>
-        <w:jc w:val="center"/>
-        <w:rPr>
-          <w:rFonts w:ascii="Times New Roman" w:hAnsi="Times New Roman" w:cs="Times New Roman"/>
+      <w:r>
+        <w:rPr>
+          <w:rFonts w:ascii="Times New Roman" w:hAnsi="Times New Roman" w:cs="Times New Roman"/>
+        </w:rPr>
+        <w:t xml:space="preserve"> Aristizabal</w:t>
+      </w:r>
+    </w:p>
+    <w:p>
+      <w:pPr>
+        <w:jc w:val="center"/>
+        <w:rPr>
+          <w:rFonts w:ascii="Times New Roman" w:hAnsi="Times New Roman" w:cs="Times New Roman"/>
+        </w:rPr>
+      </w:pPr>
+      <w:r>
+        <w:rPr>
+          <w:rFonts w:ascii="Times New Roman" w:hAnsi="Times New Roman" w:cs="Times New Roman"/>
+        </w:rPr>
+        <w:t>A00368502</w:t>
+      </w:r>
+    </w:p>
+    <w:p>
+      <w:pPr>
+        <w:jc w:val="center"/>
+        <w:rPr>
+          <w:rFonts w:ascii="Times New Roman" w:hAnsi="Times New Roman" w:cs="Times New Roman"/>
+          <w:u w:val="single"/>
         </w:rPr>
       </w:pPr>
     </w:p>
@@ -380,17 +417,15 @@
           <w:rFonts w:ascii="Times New Roman" w:hAnsi="Times New Roman" w:cs="Times New Roman"/>
           <w:color w:val="000000" w:themeColor="text1"/>
         </w:rPr>
-        <w:t xml:space="preserve"> Management es una aplicación de escritorio para la gestión y administración de complejos residenciales, tiene módulos para la gestión, comunicación y administración de </w:t>
-      </w:r>
-      <w:proofErr w:type="spellStart"/>
-      <w:r>
-        <w:rPr>
-          <w:rFonts w:ascii="Times New Roman" w:hAnsi="Times New Roman" w:cs="Times New Roman"/>
-          <w:color w:val="000000" w:themeColor="text1"/>
-        </w:rPr>
-        <w:t>laa</w:t>
-      </w:r>
-      <w:proofErr w:type="spellEnd"/>
+        <w:t xml:space="preserve"> Management es una aplicación de escritorio para la gestión y administración de complejos residenciales, tiene módulos para la gestión, comunicación y administración de la</w:t>
+      </w:r>
+      <w:r>
+        <w:rPr>
+          <w:rFonts w:ascii="Times New Roman" w:hAnsi="Times New Roman" w:cs="Times New Roman"/>
+          <w:color w:val="000000" w:themeColor="text1"/>
+        </w:rPr>
+        <w:t>s</w:t>
+      </w:r>
       <w:r>
         <w:rPr>
           <w:rFonts w:ascii="Times New Roman" w:hAnsi="Times New Roman" w:cs="Times New Roman"/>
@@ -512,7 +547,6 @@
         </w:rPr>
         <w:t xml:space="preserve"> </w:t>
       </w:r>
-      <w:proofErr w:type="gramStart"/>
       <w:r>
         <w:rPr>
           <w:rFonts w:ascii="Times New Roman" w:hAnsi="Times New Roman" w:cs="Times New Roman"/>
@@ -525,9 +559,8 @@
           <w:rFonts w:ascii="Times New Roman" w:hAnsi="Times New Roman" w:cs="Times New Roman"/>
           <w:color w:val="000000" w:themeColor="text1"/>
         </w:rPr>
-        <w:t xml:space="preserve"> ayudara</w:t>
-      </w:r>
-      <w:proofErr w:type="gramEnd"/>
+        <w:t>ayudara</w:t>
+      </w:r>
       <w:r>
         <w:rPr>
           <w:rFonts w:ascii="Times New Roman" w:hAnsi="Times New Roman" w:cs="Times New Roman"/>
@@ -602,13 +635,7 @@
         <w:t>Requerimientos funcionales</w:t>
       </w:r>
     </w:p>
-    <w:p>
-      <w:pPr>
-        <w:rPr>
-          <w:u w:val="single"/>
-        </w:rPr>
-      </w:pPr>
-    </w:p>
+    <w:p/>
     <w:p>
       <w:pPr>
         <w:pStyle w:val="Prrafodelista"/>
@@ -798,15 +825,239 @@
     </w:p>
     <w:p>
       <w:pPr>
-        <w:pStyle w:val="Prrafodelista"/>
-      </w:pPr>
+        <w:pStyle w:val="Ttulo2"/>
+        <w:rPr>
+          <w:rFonts w:ascii="Times New Roman" w:hAnsi="Times New Roman" w:cs="Times New Roman"/>
+          <w:b/>
+          <w:bCs/>
+          <w:color w:val="000000" w:themeColor="text1"/>
+        </w:rPr>
+      </w:pPr>
+      <w:r>
+        <w:rPr>
+          <w:rFonts w:ascii="Times New Roman" w:hAnsi="Times New Roman" w:cs="Times New Roman"/>
+          <w:b/>
+          <w:bCs/>
+          <w:color w:val="000000" w:themeColor="text1"/>
+        </w:rPr>
+        <w:t>Justificación</w:t>
+      </w:r>
+    </w:p>
+    <w:p/>
+    <w:p>
+      <w:r>
+        <w:t>Evidenciamos la falta de utilización de tecnología para la gestión de complejos residenciales en la ciudad de Cali, la mayoría de las unidades residenciales utilizan Excel u otras herramientas que no son específicamente diseñadas para la gestión de estos. La organización para un administrador es muy importante y la comunicación con los residentes es vital para un buen funcionamiento, por</w:t>
+      </w:r>
       <w:r>
         <w:t xml:space="preserve"> </w:t>
       </w:r>
+      <w:r>
+        <w:t>eso hemos decidido crear una aplicación que ayude en la gestión de los</w:t>
+      </w:r>
+      <w:r>
+        <w:t xml:space="preserve"> </w:t>
+      </w:r>
+      <w:r>
+        <w:t>complejos</w:t>
+      </w:r>
+      <w:r>
+        <w:t xml:space="preserve"> residenciales</w:t>
+      </w:r>
+      <w:r>
+        <w:t>.</w:t>
+      </w:r>
+      <w:r>
+        <w:t xml:space="preserve"> </w:t>
+      </w:r>
+    </w:p>
+    <w:p>
+      <w:r>
+        <w:t>El desarrollo de la aplicación cuenta con varias funcionalidades que requieren múltiples interfaces con diferentes opciones, también contiene diversas relaciones que se hacen complejas para solo un desarrollador</w:t>
+      </w:r>
+      <w:r>
+        <w:t>,</w:t>
+      </w:r>
+      <w:r>
+        <w:t xml:space="preserve"> por esa razón el proyecto esta pensado para dos integrantes.</w:t>
+      </w:r>
     </w:p>
     <w:p/>
     <w:p>
       <w:pPr>
+        <w:pStyle w:val="Ttulo2"/>
+        <w:rPr>
+          <w:rFonts w:ascii="Times New Roman" w:hAnsi="Times New Roman" w:cs="Times New Roman"/>
+          <w:b/>
+          <w:bCs/>
+          <w:color w:val="000000" w:themeColor="text1"/>
+        </w:rPr>
+      </w:pPr>
+      <w:proofErr w:type="spellStart"/>
+      <w:r>
+        <w:rPr>
+          <w:rFonts w:ascii="Times New Roman" w:hAnsi="Times New Roman" w:cs="Times New Roman"/>
+          <w:b/>
+          <w:bCs/>
+          <w:color w:val="000000" w:themeColor="text1"/>
+        </w:rPr>
+        <w:lastRenderedPageBreak/>
+        <w:t>Wireframes</w:t>
+      </w:r>
+      <w:proofErr w:type="spellEnd"/>
+    </w:p>
+    <w:p/>
+    <w:p>
+      <w:r>
+        <w:t>Interfaz</w:t>
+      </w:r>
+      <w:r>
+        <w:t xml:space="preserve"> del administrador con opciones para ver estadísticas, generar reportes, generar facturas, importar</w:t>
+      </w:r>
+      <w:r>
+        <w:t>,</w:t>
+      </w:r>
+      <w:r>
+        <w:t xml:space="preserve"> exportar datos</w:t>
+      </w:r>
+      <w:r>
+        <w:t xml:space="preserve"> y enviar y recibir mensajes. </w:t>
+      </w:r>
+      <w:r>
+        <w:t xml:space="preserve"> </w:t>
+      </w:r>
+    </w:p>
+    <w:p/>
+    <w:p>
+      <w:pPr>
+        <w:jc w:val="center"/>
+      </w:pPr>
+      <w:r>
+        <w:rPr>
+          <w:noProof/>
+        </w:rPr>
+        <w:drawing>
+          <wp:inline distT="0" distB="0" distL="0" distR="0" wp14:anchorId="7F8A0EA0" wp14:editId="56A537D4">
+            <wp:extent cx="4823871" cy="3007949"/>
+            <wp:effectExtent l="0" t="0" r="0" b="2540"/>
+            <wp:docPr id="3" name="Imagen 3"/>
+            <wp:cNvGraphicFramePr>
+              <a:graphicFrameLocks xmlns:a="http://schemas.openxmlformats.org/drawingml/2006/main" noChangeAspect="1"/>
+            </wp:cNvGraphicFramePr>
+            <a:graphic xmlns:a="http://schemas.openxmlformats.org/drawingml/2006/main">
+              <a:graphicData uri="http://schemas.openxmlformats.org/drawingml/2006/picture">
+                <pic:pic xmlns:pic="http://schemas.openxmlformats.org/drawingml/2006/picture">
+                  <pic:nvPicPr>
+                    <pic:cNvPr id="0" name="Picture 1"/>
+                    <pic:cNvPicPr>
+                      <a:picLocks noChangeAspect="1" noChangeArrowheads="1"/>
+                    </pic:cNvPicPr>
+                  </pic:nvPicPr>
+                  <pic:blipFill>
+                    <a:blip r:embed="rId5" cstate="print">
+                      <a:extLst>
+                        <a:ext uri="{28A0092B-C50C-407E-A947-70E740481C1C}">
+                          <a14:useLocalDpi xmlns:a14="http://schemas.microsoft.com/office/drawing/2010/main" val="0"/>
+                        </a:ext>
+                      </a:extLst>
+                    </a:blip>
+                    <a:srcRect/>
+                    <a:stretch>
+                      <a:fillRect/>
+                    </a:stretch>
+                  </pic:blipFill>
+                  <pic:spPr bwMode="auto">
+                    <a:xfrm>
+                      <a:off x="0" y="0"/>
+                      <a:ext cx="4880897" cy="3043508"/>
+                    </a:xfrm>
+                    <a:prstGeom prst="rect">
+                      <a:avLst/>
+                    </a:prstGeom>
+                    <a:noFill/>
+                    <a:ln>
+                      <a:noFill/>
+                    </a:ln>
+                  </pic:spPr>
+                </pic:pic>
+              </a:graphicData>
+            </a:graphic>
+          </wp:inline>
+        </w:drawing>
+      </w:r>
+    </w:p>
+    <w:p>
+      <w:r>
+        <w:t xml:space="preserve">Interfaz de </w:t>
+      </w:r>
+      <w:proofErr w:type="spellStart"/>
+      <w:r>
+        <w:t>login</w:t>
+      </w:r>
+      <w:proofErr w:type="spellEnd"/>
+      <w:r>
+        <w:t xml:space="preserve"> para iniciar sesión y configurar la aplicación.</w:t>
+      </w:r>
+    </w:p>
+    <w:p>
+      <w:pPr>
+        <w:jc w:val="center"/>
+      </w:pPr>
+      <w:r>
+        <w:rPr>
+          <w:noProof/>
+        </w:rPr>
+        <w:drawing>
+          <wp:inline distT="0" distB="0" distL="0" distR="0" wp14:anchorId="6A78CBB1" wp14:editId="637F3047">
+            <wp:extent cx="4790550" cy="3077469"/>
+            <wp:effectExtent l="0" t="0" r="0" b="8890"/>
+            <wp:docPr id="4" name="Imagen 4"/>
+            <wp:cNvGraphicFramePr>
+              <a:graphicFrameLocks xmlns:a="http://schemas.openxmlformats.org/drawingml/2006/main" noChangeAspect="1"/>
+            </wp:cNvGraphicFramePr>
+            <a:graphic xmlns:a="http://schemas.openxmlformats.org/drawingml/2006/main">
+              <a:graphicData uri="http://schemas.openxmlformats.org/drawingml/2006/picture">
+                <pic:pic xmlns:pic="http://schemas.openxmlformats.org/drawingml/2006/picture">
+                  <pic:nvPicPr>
+                    <pic:cNvPr id="0" name="Picture 4"/>
+                    <pic:cNvPicPr>
+                      <a:picLocks noChangeAspect="1" noChangeArrowheads="1"/>
+                    </pic:cNvPicPr>
+                  </pic:nvPicPr>
+                  <pic:blipFill>
+                    <a:blip r:embed="rId6" cstate="print">
+                      <a:extLst>
+                        <a:ext uri="{28A0092B-C50C-407E-A947-70E740481C1C}">
+                          <a14:useLocalDpi xmlns:a14="http://schemas.microsoft.com/office/drawing/2010/main" val="0"/>
+                        </a:ext>
+                      </a:extLst>
+                    </a:blip>
+                    <a:srcRect/>
+                    <a:stretch>
+                      <a:fillRect/>
+                    </a:stretch>
+                  </pic:blipFill>
+                  <pic:spPr bwMode="auto">
+                    <a:xfrm>
+                      <a:off x="0" y="0"/>
+                      <a:ext cx="4841444" cy="3110164"/>
+                    </a:xfrm>
+                    <a:prstGeom prst="rect">
+                      <a:avLst/>
+                    </a:prstGeom>
+                    <a:noFill/>
+                    <a:ln>
+                      <a:noFill/>
+                    </a:ln>
+                  </pic:spPr>
+                </pic:pic>
+              </a:graphicData>
+            </a:graphic>
+          </wp:inline>
+        </w:drawing>
+      </w:r>
+    </w:p>
+    <w:p>
+      <w:pPr>
         <w:spacing w:line="360" w:lineRule="auto"/>
         <w:rPr>
           <w:rFonts w:ascii="Times New Roman" w:hAnsi="Times New Roman" w:cs="Times New Roman"/>
@@ -814,14 +1065,224 @@
       </w:pPr>
     </w:p>
     <w:p>
-      <w:pPr>
-        <w:rPr>
-          <w:rFonts w:ascii="Times New Roman" w:hAnsi="Times New Roman" w:cs="Times New Roman"/>
-          <w:color w:val="000000" w:themeColor="text1"/>
-        </w:rPr>
-      </w:pPr>
-    </w:p>
-    <w:p/>
+      <w:r>
+        <w:lastRenderedPageBreak/>
+        <w:t xml:space="preserve">Interfaz del </w:t>
+      </w:r>
+      <w:r>
+        <w:t>apartamento</w:t>
+      </w:r>
+      <w:r>
+        <w:t xml:space="preserve"> con opciones para ver </w:t>
+      </w:r>
+      <w:r>
+        <w:t>factura</w:t>
+      </w:r>
+      <w:r>
+        <w:t xml:space="preserve">, generar </w:t>
+      </w:r>
+      <w:r>
+        <w:t>reclamos</w:t>
+      </w:r>
+      <w:r>
+        <w:t xml:space="preserve">, </w:t>
+      </w:r>
+      <w:r>
+        <w:t>hacer</w:t>
+      </w:r>
+      <w:r>
+        <w:t xml:space="preserve"> </w:t>
+      </w:r>
+      <w:r>
+        <w:t>reservaciones</w:t>
+      </w:r>
+      <w:r>
+        <w:t xml:space="preserve">, </w:t>
+      </w:r>
+      <w:r>
+        <w:t>ver los residentes</w:t>
+      </w:r>
+      <w:r>
+        <w:t xml:space="preserve">, enviar y recibir mensajes.  </w:t>
+      </w:r>
+    </w:p>
+    <w:p>
+      <w:pPr>
+        <w:jc w:val="center"/>
+        <w:rPr>
+          <w:rFonts w:ascii="Times New Roman" w:hAnsi="Times New Roman" w:cs="Times New Roman"/>
+          <w:color w:val="000000" w:themeColor="text1"/>
+        </w:rPr>
+      </w:pPr>
+      <w:r>
+        <w:rPr>
+          <w:rFonts w:ascii="Times New Roman" w:hAnsi="Times New Roman" w:cs="Times New Roman"/>
+          <w:noProof/>
+          <w:color w:val="000000" w:themeColor="text1"/>
+        </w:rPr>
+        <w:drawing>
+          <wp:inline distT="0" distB="0" distL="0" distR="0" wp14:anchorId="0ECEB712" wp14:editId="2378B96A">
+            <wp:extent cx="5262745" cy="3638345"/>
+            <wp:effectExtent l="0" t="0" r="0" b="635"/>
+            <wp:docPr id="2" name="Imagen 2"/>
+            <wp:cNvGraphicFramePr>
+              <a:graphicFrameLocks xmlns:a="http://schemas.openxmlformats.org/drawingml/2006/main" noChangeAspect="1"/>
+            </wp:cNvGraphicFramePr>
+            <a:graphic xmlns:a="http://schemas.openxmlformats.org/drawingml/2006/main">
+              <a:graphicData uri="http://schemas.openxmlformats.org/drawingml/2006/picture">
+                <pic:pic xmlns:pic="http://schemas.openxmlformats.org/drawingml/2006/picture">
+                  <pic:nvPicPr>
+                    <pic:cNvPr id="0" name="Picture 2"/>
+                    <pic:cNvPicPr>
+                      <a:picLocks noChangeAspect="1" noChangeArrowheads="1"/>
+                    </pic:cNvPicPr>
+                  </pic:nvPicPr>
+                  <pic:blipFill>
+                    <a:blip r:embed="rId7" cstate="print">
+                      <a:extLst>
+                        <a:ext uri="{28A0092B-C50C-407E-A947-70E740481C1C}">
+                          <a14:useLocalDpi xmlns:a14="http://schemas.microsoft.com/office/drawing/2010/main" val="0"/>
+                        </a:ext>
+                      </a:extLst>
+                    </a:blip>
+                    <a:srcRect/>
+                    <a:stretch>
+                      <a:fillRect/>
+                    </a:stretch>
+                  </pic:blipFill>
+                  <pic:spPr bwMode="auto">
+                    <a:xfrm>
+                      <a:off x="0" y="0"/>
+                      <a:ext cx="5317455" cy="3676168"/>
+                    </a:xfrm>
+                    <a:prstGeom prst="rect">
+                      <a:avLst/>
+                    </a:prstGeom>
+                    <a:noFill/>
+                    <a:ln>
+                      <a:noFill/>
+                    </a:ln>
+                  </pic:spPr>
+                </pic:pic>
+              </a:graphicData>
+            </a:graphic>
+          </wp:inline>
+        </w:drawing>
+      </w:r>
+    </w:p>
+    <w:p>
+      <w:pPr>
+        <w:jc w:val="center"/>
+        <w:rPr>
+          <w:rFonts w:ascii="Times New Roman" w:hAnsi="Times New Roman" w:cs="Times New Roman"/>
+          <w:color w:val="000000" w:themeColor="text1"/>
+        </w:rPr>
+      </w:pPr>
+    </w:p>
+    <w:p>
+      <w:pPr>
+        <w:jc w:val="center"/>
+        <w:rPr>
+          <w:rFonts w:ascii="Times New Roman" w:hAnsi="Times New Roman" w:cs="Times New Roman"/>
+          <w:color w:val="000000" w:themeColor="text1"/>
+        </w:rPr>
+      </w:pPr>
+      <w:r>
+        <w:rPr>
+          <w:rFonts w:ascii="Times New Roman" w:hAnsi="Times New Roman" w:cs="Times New Roman"/>
+          <w:color w:val="000000" w:themeColor="text1"/>
+        </w:rPr>
+        <w:t>Se creará interfaz por cada objeto del modelo, que tendrá una lista de sus referencias.</w:t>
+      </w:r>
+    </w:p>
+    <w:p>
+      <w:pPr>
+        <w:jc w:val="center"/>
+        <w:rPr>
+          <w:rFonts w:ascii="Times New Roman" w:hAnsi="Times New Roman" w:cs="Times New Roman"/>
+          <w:color w:val="000000" w:themeColor="text1"/>
+        </w:rPr>
+      </w:pPr>
+      <w:r>
+        <w:rPr>
+          <w:rFonts w:ascii="Times New Roman" w:hAnsi="Times New Roman" w:cs="Times New Roman"/>
+          <w:noProof/>
+          <w:color w:val="000000" w:themeColor="text1"/>
+        </w:rPr>
+        <w:drawing>
+          <wp:inline distT="0" distB="0" distL="0" distR="0" wp14:anchorId="70E05E5E" wp14:editId="1E0413AB">
+            <wp:extent cx="9897243" cy="3046730"/>
+            <wp:effectExtent l="0" t="0" r="8890" b="0"/>
+            <wp:docPr id="5" name="Imagen 5"/>
+            <wp:cNvGraphicFramePr>
+              <a:graphicFrameLocks xmlns:a="http://schemas.openxmlformats.org/drawingml/2006/main" noChangeAspect="1"/>
+            </wp:cNvGraphicFramePr>
+            <a:graphic xmlns:a="http://schemas.openxmlformats.org/drawingml/2006/main">
+              <a:graphicData uri="http://schemas.openxmlformats.org/drawingml/2006/picture">
+                <pic:pic xmlns:pic="http://schemas.openxmlformats.org/drawingml/2006/picture">
+                  <pic:nvPicPr>
+                    <pic:cNvPr id="0" name="Picture 2"/>
+                    <pic:cNvPicPr>
+                      <a:picLocks noChangeAspect="1" noChangeArrowheads="1"/>
+                    </pic:cNvPicPr>
+                  </pic:nvPicPr>
+                  <pic:blipFill rotWithShape="1">
+                    <a:blip r:embed="rId8" cstate="print">
+                      <a:extLst>
+                        <a:ext uri="{28A0092B-C50C-407E-A947-70E740481C1C}">
+                          <a14:useLocalDpi xmlns:a14="http://schemas.microsoft.com/office/drawing/2010/main" val="0"/>
+                        </a:ext>
+                      </a:extLst>
+                    </a:blip>
+                    <a:srcRect l="-1528" t="-7045" r="1905" b="-17117"/>
+                    <a:stretch/>
+                  </pic:blipFill>
+                  <pic:spPr bwMode="auto">
+                    <a:xfrm>
+                      <a:off x="0" y="0"/>
+                      <a:ext cx="9991657" cy="3075794"/>
+                    </a:xfrm>
+                    <a:prstGeom prst="rect">
+                      <a:avLst/>
+                    </a:prstGeom>
+                    <a:noFill/>
+                    <a:ln>
+                      <a:noFill/>
+                    </a:ln>
+                    <a:extLst>
+                      <a:ext uri="{53640926-AAD7-44D8-BBD7-CCE9431645EC}">
+                        <a14:shadowObscured xmlns:a14="http://schemas.microsoft.com/office/drawing/2010/main"/>
+                      </a:ext>
+                    </a:extLst>
+                  </pic:spPr>
+                </pic:pic>
+              </a:graphicData>
+            </a:graphic>
+          </wp:inline>
+        </w:drawing>
+      </w:r>
+    </w:p>
+    <w:p>
+      <w:pPr>
+        <w:jc w:val="center"/>
+        <w:rPr>
+          <w:b/>
+          <w:bCs/>
+          <w:color w:val="1F3864" w:themeColor="accent1" w:themeShade="80"/>
+        </w:rPr>
+      </w:pPr>
+      <w:hyperlink r:id="rId9" w:history="1">
+        <w:r>
+          <w:rPr>
+            <w:rStyle w:val="Hipervnculo"/>
+            <w:b/>
+            <w:bCs/>
+            <w:color w:val="1F3864" w:themeColor="accent1" w:themeShade="80"/>
+          </w:rPr>
+          <w:t>READ ME</w:t>
+        </w:r>
+      </w:hyperlink>
+    </w:p>
     <w:sectPr>
       <w:pgSz w:w="12240" w:h="15840"/>
       <w:pgMar w:top="1417" w:right="1701" w:bottom="1417" w:left="1701" w:header="708" w:footer="708" w:gutter="0"/>
@@ -1480,6 +1941,41 @@
       <w:contextualSpacing/>
     </w:pPr>
   </w:style>
+  <w:style w:type="character" w:styleId="Hipervnculo">
+    <w:name w:val="Hyperlink"/>
+    <w:basedOn w:val="Fuentedeprrafopredeter"/>
+    <w:uiPriority w:val="99"/>
+    <w:unhideWhenUsed/>
+    <w:rsid w:val="00730F1F"/>
+    <w:rPr>
+      <w:color w:val="0563C1" w:themeColor="hyperlink"/>
+      <w:u w:val="single"/>
+    </w:rPr>
+  </w:style>
+  <w:style w:type="character" w:styleId="Mencinsinresolver">
+    <w:name w:val="Unresolved Mention"/>
+    <w:basedOn w:val="Fuentedeprrafopredeter"/>
+    <w:uiPriority w:val="99"/>
+    <w:semiHidden/>
+    <w:unhideWhenUsed/>
+    <w:rsid w:val="00730F1F"/>
+    <w:rPr>
+      <w:color w:val="605E5C"/>
+      <w:shd w:val="clear" w:color="auto" w:fill="E1DFDD"/>
+    </w:rPr>
+  </w:style>
+  <w:style w:type="character" w:styleId="Hipervnculovisitado">
+    <w:name w:val="FollowedHyperlink"/>
+    <w:basedOn w:val="Fuentedeprrafopredeter"/>
+    <w:uiPriority w:val="99"/>
+    <w:semiHidden/>
+    <w:unhideWhenUsed/>
+    <w:rsid w:val="00730F1F"/>
+    <w:rPr>
+      <w:color w:val="954F72" w:themeColor="followedHyperlink"/>
+      <w:u w:val="single"/>
+    </w:rPr>
+  </w:style>
 </w:styles>
 </file>
 

</xml_diff>